<commit_message>
Deleted unnecessary ProjectRunner class
</commit_message>
<xml_diff>
--- a/docs/UML change prose-prj5.docx
+++ b/docs/UML change prose-prj5.docx
@@ -1,6 +1,6 @@
 
 <file path=word/document.xml><?xml version="1.0" encoding="utf-8"?>
-<w:document xmlns:wpc="http://schemas.microsoft.com/office/word/2010/wordprocessingCanvas" xmlns:cx="http://schemas.microsoft.com/office/drawing/2014/chartex" xmlns:cx1="http://schemas.microsoft.com/office/drawing/2015/9/8/chartex" xmlns:cx2="http://schemas.microsoft.com/office/drawing/2015/10/21/chartex" xmlns:cx3="http://schemas.microsoft.com/office/drawing/2016/5/9/chartex" xmlns:cx4="http://schemas.microsoft.com/office/drawing/2016/5/10/chartex" xmlns:cx5="http://schemas.microsoft.com/office/drawing/2016/5/11/chartex" xmlns:mc="http://schemas.openxmlformats.org/markup-compatibility/2006" xmlns:o="urn:schemas-microsoft-com:office:office" xmlns:r="http://schemas.openxmlformats.org/officeDocument/2006/relationships" xmlns:m="http://schemas.openxmlformats.org/officeDocument/2006/math" xmlns:v="urn:schemas-microsoft-com:vml" xmlns:wp14="http://schemas.microsoft.com/office/word/2010/wordprocessingDrawing" xmlns:wp="http://schemas.openxmlformats.org/drawingml/2006/wordprocessingDrawing" xmlns:w10="urn:schemas-microsoft-com:office:word" xmlns:w="http://schemas.openxmlformats.org/wordprocessingml/2006/main" xmlns:w14="http://schemas.microsoft.com/office/word/2010/wordml" xmlns:w15="http://schemas.microsoft.com/office/word/2012/wordml" xmlns:w16se="http://schemas.microsoft.com/office/word/2015/wordml/symex" xmlns:wpg="http://schemas.microsoft.com/office/word/2010/wordprocessingGroup" xmlns:wpi="http://schemas.microsoft.com/office/word/2010/wordprocessingInk" xmlns:wne="http://schemas.microsoft.com/office/word/2006/wordml" xmlns:wps="http://schemas.microsoft.com/office/word/2010/wordprocessingShape" mc:Ignorable="w14 w15 w16se wp14">
+<w:document xmlns:wpc="http://schemas.microsoft.com/office/word/2010/wordprocessingCanvas" xmlns:mo="http://schemas.microsoft.com/office/mac/office/2008/main" xmlns:mc="http://schemas.openxmlformats.org/markup-compatibility/2006" xmlns:mv="urn:schemas-microsoft-com:mac:vml" xmlns:o="urn:schemas-microsoft-com:office:office" xmlns:r="http://schemas.openxmlformats.org/officeDocument/2006/relationships" xmlns:m="http://schemas.openxmlformats.org/officeDocument/2006/math" xmlns:v="urn:schemas-microsoft-com:vml" xmlns:wp14="http://schemas.microsoft.com/office/word/2010/wordprocessingDrawing" xmlns:wp="http://schemas.openxmlformats.org/drawingml/2006/wordprocessingDrawing" xmlns:w10="urn:schemas-microsoft-com:office:word" xmlns:w="http://schemas.openxmlformats.org/wordprocessingml/2006/main" xmlns:w14="http://schemas.microsoft.com/office/word/2010/wordml" xmlns:w15="http://schemas.microsoft.com/office/word/2012/wordml" xmlns:wpg="http://schemas.microsoft.com/office/word/2010/wordprocessingGroup" xmlns:wpi="http://schemas.microsoft.com/office/word/2010/wordprocessingInk" xmlns:wne="http://schemas.microsoft.com/office/word/2006/wordml" xmlns:wps="http://schemas.microsoft.com/office/word/2010/wordprocessingShape" mc:Ignorable="w14 w15 wp14">
   <w:body>
     <w:p>
       <w:pPr>
@@ -51,72 +51,62 @@
           <w:rFonts w:ascii="맑은 고딕" w:eastAsia="맑은 고딕" w:hAnsi="맑은 고딕" w:cs="맑은 고딕"/>
           <w:lang w:eastAsia="ko-KR"/>
         </w:rPr>
-        <w:t xml:space="preserve">Phillip </w:t>
-      </w:r>
-      <w:proofErr w:type="spellStart"/>
-      <w:r>
+        <w:t>Phillip Hrinko</w:t>
+      </w:r>
+    </w:p>
+    <w:p>
+      <w:pPr>
         <w:rPr>
           <w:rFonts w:ascii="맑은 고딕" w:eastAsia="맑은 고딕" w:hAnsi="맑은 고딕" w:cs="맑은 고딕"/>
           <w:lang w:eastAsia="ko-KR"/>
         </w:rPr>
-        <w:t>Hrinko</w:t>
-      </w:r>
-      <w:proofErr w:type="spellEnd"/>
-    </w:p>
-    <w:p>
-      <w:pPr>
+      </w:pPr>
+      <w:r>
+        <w:rPr>
+          <w:rFonts w:ascii="맑은 고딕" w:eastAsia="맑은 고딕" w:hAnsi="맑은 고딕" w:cs="맑은 고딕" w:hint="eastAsia"/>
+          <w:lang w:eastAsia="ko-KR"/>
+        </w:rPr>
+        <w:t>Julian</w:t>
+      </w:r>
+      <w:r>
         <w:rPr>
           <w:rFonts w:ascii="맑은 고딕" w:eastAsia="맑은 고딕" w:hAnsi="맑은 고딕" w:cs="맑은 고딕"/>
           <w:lang w:eastAsia="ko-KR"/>
         </w:rPr>
+        <w:t xml:space="preserve"> Nguyen</w:t>
+      </w:r>
+    </w:p>
+    <w:p>
+      <w:pPr>
+        <w:rPr>
+          <w:rFonts w:ascii="맑은 고딕" w:eastAsia="맑은 고딕" w:hAnsi="맑은 고딕" w:cs="맑은 고딕"/>
+          <w:lang w:eastAsia="ko-KR"/>
+        </w:rPr>
+      </w:pPr>
+    </w:p>
+    <w:p>
+      <w:pPr>
+        <w:rPr>
+          <w:rFonts w:ascii="맑은 고딕" w:eastAsia="맑은 고딕" w:hAnsi="맑은 고딕" w:cs="맑은 고딕"/>
+          <w:lang w:eastAsia="ko-KR"/>
+        </w:rPr>
       </w:pPr>
       <w:r>
         <w:rPr>
           <w:rFonts w:ascii="맑은 고딕" w:eastAsia="맑은 고딕" w:hAnsi="맑은 고딕" w:cs="맑은 고딕" w:hint="eastAsia"/>
           <w:lang w:eastAsia="ko-KR"/>
         </w:rPr>
-        <w:t>Julian</w:t>
+        <w:t xml:space="preserve">UML </w:t>
       </w:r>
       <w:r>
         <w:rPr>
           <w:rFonts w:ascii="맑은 고딕" w:eastAsia="맑은 고딕" w:hAnsi="맑은 고딕" w:cs="맑은 고딕"/>
           <w:lang w:eastAsia="ko-KR"/>
         </w:rPr>
-        <w:t xml:space="preserve"> Nguyen</w:t>
-      </w:r>
-    </w:p>
-    <w:p>
-      <w:pPr>
-        <w:rPr>
-          <w:rFonts w:ascii="맑은 고딕" w:eastAsia="맑은 고딕" w:hAnsi="맑은 고딕" w:cs="맑은 고딕"/>
-          <w:lang w:eastAsia="ko-KR"/>
-        </w:rPr>
-      </w:pPr>
+        <w:t>Changes: Pros</w:t>
+      </w:r>
       <w:bookmarkStart w:id="0" w:name="_GoBack"/>
       <w:bookmarkEnd w:id="0"/>
-    </w:p>
-    <w:p>
-      <w:pPr>
-        <w:rPr>
-          <w:rFonts w:ascii="맑은 고딕" w:eastAsia="맑은 고딕" w:hAnsi="맑은 고딕" w:cs="맑은 고딕" w:hint="eastAsia"/>
-          <w:lang w:eastAsia="ko-KR"/>
-        </w:rPr>
-      </w:pPr>
-      <w:r>
-        <w:rPr>
-          <w:rFonts w:ascii="맑은 고딕" w:eastAsia="맑은 고딕" w:hAnsi="맑은 고딕" w:cs="맑은 고딕" w:hint="eastAsia"/>
-          <w:lang w:eastAsia="ko-KR"/>
-        </w:rPr>
-        <w:t>UML change prose</w:t>
-      </w:r>
-    </w:p>
-    <w:p>
-      <w:pPr>
-        <w:rPr>
-          <w:rFonts w:ascii="맑은 고딕" w:eastAsia="맑은 고딕" w:hAnsi="맑은 고딕" w:cs="맑은 고딕"/>
-          <w:lang w:eastAsia="ko-KR"/>
-        </w:rPr>
-      </w:pPr>
     </w:p>
     <w:p>
       <w:pPr>
@@ -146,23 +136,7 @@
           <w:rFonts w:eastAsia="맑은 고딕"/>
           <w:lang w:eastAsia="ko-KR"/>
         </w:rPr>
-        <w:t xml:space="preserve">the </w:t>
-      </w:r>
-      <w:proofErr w:type="spellStart"/>
-      <w:r>
-        <w:rPr>
-          <w:rFonts w:eastAsia="맑은 고딕"/>
-          <w:lang w:eastAsia="ko-KR"/>
-        </w:rPr>
-        <w:t>statArray</w:t>
-      </w:r>
-      <w:proofErr w:type="spellEnd"/>
-      <w:r>
-        <w:rPr>
-          <w:rFonts w:eastAsia="맑은 고딕"/>
-          <w:lang w:eastAsia="ko-KR"/>
-        </w:rPr>
-        <w:t xml:space="preserve"> (which represented the poll data for a song) length from 8 to 16, since it had to account for no-response polls. </w:t>
+        <w:t xml:space="preserve">the statArray (which represented the poll data for a song) length from 8 to 16, since it had to account for no-response polls. </w:t>
       </w:r>
     </w:p>
     <w:p>
@@ -178,12 +152,12 @@
         <w:rPr>
           <w:rFonts w:eastAsia="맑은 고딕"/>
           <w:noProof/>
-          <w:lang w:eastAsia="ko-KR"/>
+          <w:lang w:eastAsia="en-US"/>
         </w:rPr>
         <mc:AlternateContent>
           <mc:Choice Requires="wpi">
             <w:drawing>
-              <wp:anchor distT="0" distB="0" distL="114300" distR="114300" simplePos="0" relativeHeight="251665408" behindDoc="0" locked="0" layoutInCell="1" allowOverlap="1">
+              <wp:anchor distT="0" distB="0" distL="114300" distR="114300" simplePos="0" relativeHeight="251665408" behindDoc="0" locked="0" layoutInCell="1" allowOverlap="1" wp14:anchorId="1B2E96D3" wp14:editId="655CCE2E">
                 <wp:simplePos x="0" y="0"/>
                 <wp:positionH relativeFrom="column">
                   <wp:posOffset>7384990</wp:posOffset>
@@ -212,7 +186,7 @@
               </wp:anchor>
             </w:drawing>
           </mc:Choice>
-          <mc:Fallback>
+          <mc:Fallback xmlns:w16se="http://schemas.microsoft.com/office/word/2015/wordml/symex" xmlns:cx5="http://schemas.microsoft.com/office/drawing/2016/5/11/chartex" xmlns:cx4="http://schemas.microsoft.com/office/drawing/2016/5/10/chartex" xmlns:cx3="http://schemas.microsoft.com/office/drawing/2016/5/9/chartex" xmlns:cx2="http://schemas.microsoft.com/office/drawing/2015/10/21/chartex" xmlns:cx1="http://schemas.microsoft.com/office/drawing/2015/9/8/chartex" xmlns:cx="http://schemas.microsoft.com/office/drawing/2014/chartex">
             <w:pict>
               <v:shapetype w14:anchorId="4A6F0F42" id="_x0000_t75" coordsize="21600,21600" o:spt="75" o:preferrelative="t" path="m@4@5l@4@11@9@11@9@5xe" filled="f" stroked="f">
                 <v:stroke joinstyle="miter"/>
@@ -245,23 +219,7 @@
           <w:rFonts w:eastAsia="맑은 고딕"/>
           <w:lang w:eastAsia="ko-KR"/>
         </w:rPr>
-        <w:t xml:space="preserve">Each student now stores every song in their </w:t>
-      </w:r>
-      <w:proofErr w:type="spellStart"/>
-      <w:r>
-        <w:rPr>
-          <w:rFonts w:eastAsia="맑은 고딕"/>
-          <w:lang w:eastAsia="ko-KR"/>
-        </w:rPr>
-        <w:t>hashMap</w:t>
-      </w:r>
-      <w:proofErr w:type="spellEnd"/>
-      <w:r>
-        <w:rPr>
-          <w:rFonts w:eastAsia="맑은 고딕"/>
-          <w:lang w:eastAsia="ko-KR"/>
-        </w:rPr>
-        <w:t xml:space="preserve">, no matter </w:t>
+        <w:t xml:space="preserve">Each student now stores every song in their hashMap, no matter </w:t>
       </w:r>
       <w:r>
         <w:rPr>
@@ -289,39 +247,7 @@
           <w:rFonts w:eastAsia="맑은 고딕"/>
           <w:lang w:eastAsia="ko-KR"/>
         </w:rPr>
-        <w:t xml:space="preserve"> The </w:t>
-      </w:r>
-      <w:proofErr w:type="spellStart"/>
-      <w:r>
-        <w:rPr>
-          <w:rFonts w:eastAsia="맑은 고딕"/>
-          <w:lang w:eastAsia="ko-KR"/>
-        </w:rPr>
-        <w:t>keyValue</w:t>
-      </w:r>
-      <w:proofErr w:type="spellEnd"/>
-      <w:r>
-        <w:rPr>
-          <w:rFonts w:eastAsia="맑은 고딕"/>
-          <w:lang w:eastAsia="ko-KR"/>
-        </w:rPr>
-        <w:t xml:space="preserve"> type for the </w:t>
-      </w:r>
-      <w:proofErr w:type="spellStart"/>
-      <w:r>
-        <w:rPr>
-          <w:rFonts w:eastAsia="맑은 고딕"/>
-          <w:lang w:eastAsia="ko-KR"/>
-        </w:rPr>
-        <w:t>hashMap</w:t>
-      </w:r>
-      <w:proofErr w:type="spellEnd"/>
-      <w:r>
-        <w:rPr>
-          <w:rFonts w:eastAsia="맑은 고딕"/>
-          <w:lang w:eastAsia="ko-KR"/>
-        </w:rPr>
-        <w:t xml:space="preserve"> is now </w:t>
+        <w:t xml:space="preserve"> The keyValue type for the hashMap is now </w:t>
       </w:r>
       <w:r>
         <w:rPr>
@@ -346,9 +272,6 @@
           <w:numId w:val="1"/>
         </w:numPr>
         <w:ind w:leftChars="0"/>
-        <w:rPr>
-          <w:rFonts w:hint="eastAsia"/>
-        </w:rPr>
       </w:pPr>
       <w:r>
         <w:rPr>
@@ -407,71 +330,7 @@
           <w:rFonts w:eastAsia="맑은 고딕"/>
           <w:lang w:eastAsia="ko-KR"/>
         </w:rPr>
-        <w:t xml:space="preserve">a </w:t>
-      </w:r>
-      <w:proofErr w:type="spellStart"/>
-      <w:r>
-        <w:rPr>
-          <w:rFonts w:eastAsia="맑은 고딕"/>
-          <w:lang w:eastAsia="ko-KR"/>
-        </w:rPr>
-        <w:t>fileReader</w:t>
-      </w:r>
-      <w:proofErr w:type="spellEnd"/>
-      <w:r>
-        <w:rPr>
-          <w:rFonts w:eastAsia="맑은 고딕"/>
-          <w:lang w:eastAsia="ko-KR"/>
-        </w:rPr>
-        <w:t xml:space="preserve"> (named Input) to read the input files and instantiate the </w:t>
-      </w:r>
-      <w:proofErr w:type="spellStart"/>
-      <w:r>
-        <w:rPr>
-          <w:rFonts w:eastAsia="맑은 고딕"/>
-          <w:lang w:eastAsia="ko-KR"/>
-        </w:rPr>
-        <w:t>SongCollection</w:t>
-      </w:r>
-      <w:proofErr w:type="spellEnd"/>
-      <w:r>
-        <w:rPr>
-          <w:rFonts w:eastAsia="맑은 고딕"/>
-          <w:lang w:eastAsia="ko-KR"/>
-        </w:rPr>
-        <w:t xml:space="preserve"> and </w:t>
-      </w:r>
-      <w:proofErr w:type="spellStart"/>
-      <w:r>
-        <w:rPr>
-          <w:rFonts w:eastAsia="맑은 고딕"/>
-          <w:lang w:eastAsia="ko-KR"/>
-        </w:rPr>
-        <w:t>StudentCollection</w:t>
-      </w:r>
-      <w:proofErr w:type="spellEnd"/>
-      <w:r>
-        <w:rPr>
-          <w:rFonts w:eastAsia="맑은 고딕"/>
-          <w:lang w:eastAsia="ko-KR"/>
-        </w:rPr>
-        <w:t xml:space="preserve"> classes instead of having each </w:t>
-      </w:r>
-      <w:proofErr w:type="gramStart"/>
-      <w:r>
-        <w:rPr>
-          <w:rFonts w:eastAsia="맑은 고딕"/>
-          <w:lang w:eastAsia="ko-KR"/>
-        </w:rPr>
-        <w:t>classes</w:t>
-      </w:r>
-      <w:proofErr w:type="gramEnd"/>
-      <w:r>
-        <w:rPr>
-          <w:rFonts w:eastAsia="맑은 고딕"/>
-          <w:lang w:eastAsia="ko-KR"/>
-        </w:rPr>
-        <w:t xml:space="preserve"> read from the input file themselves to instantiate.</w:t>
+        <w:t>a fileReader (named Input) to read the input files and instantiate the SongCollection and StudentCollection classes instead of having each classes read from the input file themselves to instantiate.</w:t>
       </w:r>
     </w:p>
     <w:p>
@@ -509,62 +368,14 @@
           <w:rFonts w:eastAsia="맑은 고딕"/>
           <w:lang w:eastAsia="ko-KR"/>
         </w:rPr>
-        <w:t xml:space="preserve">the </w:t>
-      </w:r>
-      <w:proofErr w:type="spellStart"/>
-      <w:r>
-        <w:rPr>
-          <w:rFonts w:eastAsia="맑은 고딕"/>
-          <w:lang w:eastAsia="ko-KR"/>
-        </w:rPr>
-        <w:t>LinkedList</w:t>
-      </w:r>
-      <w:proofErr w:type="spellEnd"/>
-      <w:r>
-        <w:rPr>
-          <w:rFonts w:eastAsia="맑은 고딕"/>
-          <w:lang w:eastAsia="ko-KR"/>
-        </w:rPr>
-        <w:t xml:space="preserve">, </w:t>
-      </w:r>
-      <w:r>
-        <w:rPr>
-          <w:rFonts w:eastAsia="맑은 고딕"/>
-          <w:lang w:eastAsia="ko-KR"/>
-        </w:rPr>
-        <w:t xml:space="preserve">so that both </w:t>
-      </w:r>
-      <w:proofErr w:type="spellStart"/>
-      <w:r>
-        <w:rPr>
-          <w:rFonts w:eastAsia="맑은 고딕"/>
-          <w:lang w:eastAsia="ko-KR"/>
-        </w:rPr>
-        <w:t>StudentCollection</w:t>
-      </w:r>
-      <w:proofErr w:type="spellEnd"/>
-      <w:r>
-        <w:rPr>
-          <w:rFonts w:eastAsia="맑은 고딕"/>
-          <w:lang w:eastAsia="ko-KR"/>
-        </w:rPr>
-        <w:t xml:space="preserve"> and </w:t>
-      </w:r>
-      <w:proofErr w:type="spellStart"/>
-      <w:r>
-        <w:rPr>
-          <w:rFonts w:eastAsia="맑은 고딕"/>
-          <w:lang w:eastAsia="ko-KR"/>
-        </w:rPr>
-        <w:t>SongCollection</w:t>
-      </w:r>
-      <w:proofErr w:type="spellEnd"/>
-      <w:r>
-        <w:rPr>
-          <w:rFonts w:eastAsia="맑은 고딕"/>
-          <w:lang w:eastAsia="ko-KR"/>
-        </w:rPr>
-        <w:t xml:space="preserve"> can use freely to iterate through </w:t>
+        <w:t xml:space="preserve">the LinkedList, </w:t>
+      </w:r>
+      <w:r>
+        <w:rPr>
+          <w:rFonts w:eastAsia="맑은 고딕"/>
+          <w:lang w:eastAsia="ko-KR"/>
+        </w:rPr>
+        <w:t xml:space="preserve">so that both StudentCollection and SongCollection can use freely to iterate through </w:t>
       </w:r>
       <w:r>
         <w:rPr>
@@ -605,23 +416,7 @@
           <w:rFonts w:eastAsia="맑은 고딕"/>
           <w:lang w:eastAsia="ko-KR"/>
         </w:rPr>
-        <w:t xml:space="preserve">Added DEFAULT for both Enumerators </w:t>
-      </w:r>
-      <w:proofErr w:type="gramStart"/>
-      <w:r>
-        <w:rPr>
-          <w:rFonts w:eastAsia="맑은 고딕"/>
-          <w:lang w:eastAsia="ko-KR"/>
-        </w:rPr>
-        <w:t>in order to</w:t>
-      </w:r>
-      <w:proofErr w:type="gramEnd"/>
-      <w:r>
-        <w:rPr>
-          <w:rFonts w:eastAsia="맑은 고딕"/>
-          <w:lang w:eastAsia="ko-KR"/>
-        </w:rPr>
-        <w:t xml:space="preserve"> test default cases for switch statements.</w:t>
+        <w:t>Added DEFAULT for both Enumerators in order to test default cases for switch statements.</w:t>
       </w:r>
     </w:p>
     <w:p>
@@ -637,12 +432,12 @@
         <w:rPr>
           <w:rFonts w:eastAsia="맑은 고딕"/>
           <w:noProof/>
-          <w:lang w:eastAsia="ko-KR"/>
+          <w:lang w:eastAsia="en-US"/>
         </w:rPr>
         <mc:AlternateContent>
           <mc:Choice Requires="wpi">
             <w:drawing>
-              <wp:anchor distT="0" distB="0" distL="114300" distR="114300" simplePos="0" relativeHeight="251659264" behindDoc="0" locked="0" layoutInCell="1" allowOverlap="1">
+              <wp:anchor distT="0" distB="0" distL="114300" distR="114300" simplePos="0" relativeHeight="251659264" behindDoc="0" locked="0" layoutInCell="1" allowOverlap="1" wp14:anchorId="345E9706" wp14:editId="2BD492A1">
                 <wp:simplePos x="0" y="0"/>
                 <wp:positionH relativeFrom="column">
                   <wp:posOffset>5200510</wp:posOffset>
@@ -671,7 +466,7 @@
               </wp:anchor>
             </w:drawing>
           </mc:Choice>
-          <mc:Fallback>
+          <mc:Fallback xmlns:w16se="http://schemas.microsoft.com/office/word/2015/wordml/symex" xmlns:cx5="http://schemas.microsoft.com/office/drawing/2016/5/11/chartex" xmlns:cx4="http://schemas.microsoft.com/office/drawing/2016/5/10/chartex" xmlns:cx3="http://schemas.microsoft.com/office/drawing/2016/5/9/chartex" xmlns:cx2="http://schemas.microsoft.com/office/drawing/2015/10/21/chartex" xmlns:cx1="http://schemas.microsoft.com/office/drawing/2015/9/8/chartex" xmlns:cx="http://schemas.microsoft.com/office/drawing/2014/chartex">
             <w:pict>
               <v:shape w14:anchorId="6BDFBB0E" id="Ink 1" o:spid="_x0000_s1026" type="#_x0000_t75" style="position:absolute;left:0;text-align:left;margin-left:409.25pt;margin-top:17.95pt;width:3.5pt;height:3.55pt;z-index:251659264;visibility:visible;mso-wrap-style:square;mso-wrap-distance-left:9pt;mso-wrap-distance-top:0;mso-wrap-distance-right:9pt;mso-wrap-distance-bottom:0;mso-position-horizontal:absolute;mso-position-horizontal-relative:text;mso-position-vertical:absolute;mso-position-vertical-relative:text" o:gfxdata="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">
                 <v:imagedata r:id="rId8" o:title=""/>
@@ -697,37 +492,12 @@
         </w:numPr>
         <w:ind w:leftChars="0"/>
       </w:pPr>
-      <w:proofErr w:type="spellStart"/>
-      <w:r>
-        <w:rPr>
-          <w:rFonts w:eastAsia="맑은 고딕"/>
-          <w:lang w:eastAsia="ko-KR"/>
-        </w:rPr>
-        <w:t>LinkedList</w:t>
-      </w:r>
-      <w:proofErr w:type="spellEnd"/>
-      <w:r>
-        <w:rPr>
-          <w:rFonts w:eastAsia="맑은 고딕"/>
-          <w:lang w:eastAsia="ko-KR"/>
-        </w:rPr>
-        <w:t xml:space="preserve"> implements </w:t>
-      </w:r>
-      <w:proofErr w:type="spellStart"/>
-      <w:r>
-        <w:rPr>
-          <w:rFonts w:eastAsia="맑은 고딕"/>
-          <w:lang w:eastAsia="ko-KR"/>
-        </w:rPr>
-        <w:t>ListInterface</w:t>
-      </w:r>
-      <w:proofErr w:type="spellEnd"/>
-      <w:r>
-        <w:rPr>
-          <w:rFonts w:eastAsia="맑은 고딕"/>
-          <w:lang w:eastAsia="ko-KR"/>
-        </w:rPr>
-        <w:t xml:space="preserve"> instead of general List.</w:t>
+      <w:r>
+        <w:rPr>
+          <w:rFonts w:eastAsia="맑은 고딕"/>
+          <w:lang w:eastAsia="ko-KR"/>
+        </w:rPr>
+        <w:t>LinkedList implements ListInterface instead of general List.</w:t>
       </w:r>
     </w:p>
     <w:p>
@@ -739,7 +509,8 @@
         </w:numPr>
         <w:ind w:leftChars="0"/>
         <w:rPr>
-          <w:rFonts w:hint="eastAsia"/>
+          <w:rFonts w:eastAsia="맑은 고딕"/>
+          <w:lang w:eastAsia="ko-KR"/>
         </w:rPr>
       </w:pPr>
       <w:r>
@@ -750,19 +521,174 @@
         <w:t>Everything written in red in the UML are changes made.</w:t>
       </w:r>
     </w:p>
+    <w:p>
+      <w:pPr>
+        <w:rPr>
+          <w:rFonts w:eastAsia="맑은 고딕"/>
+          <w:lang w:eastAsia="ko-KR"/>
+        </w:rPr>
+      </w:pPr>
+      <w:r>
+        <w:rPr>
+          <w:noProof/>
+        </w:rPr>
+        <w:lastRenderedPageBreak/>
+        <w:drawing>
+          <wp:anchor distT="0" distB="0" distL="114300" distR="114300" simplePos="0" relativeHeight="251668480" behindDoc="0" locked="0" layoutInCell="1" allowOverlap="1" wp14:anchorId="08AFDF1E" wp14:editId="5E0F2A6F">
+            <wp:simplePos x="0" y="0"/>
+            <wp:positionH relativeFrom="margin">
+              <wp:posOffset>-808990</wp:posOffset>
+            </wp:positionH>
+            <wp:positionV relativeFrom="margin">
+              <wp:posOffset>0</wp:posOffset>
+            </wp:positionV>
+            <wp:extent cx="9839325" cy="6363335"/>
+            <wp:effectExtent l="0" t="0" r="0" b="12065"/>
+            <wp:wrapSquare wrapText="bothSides"/>
+            <wp:docPr id="4" name="Picture 4"/>
+            <wp:cNvGraphicFramePr>
+              <a:graphicFrameLocks xmlns:a="http://schemas.openxmlformats.org/drawingml/2006/main" noChangeAspect="1"/>
+            </wp:cNvGraphicFramePr>
+            <a:graphic xmlns:a="http://schemas.openxmlformats.org/drawingml/2006/main">
+              <a:graphicData uri="http://schemas.openxmlformats.org/drawingml/2006/picture">
+                <pic:pic xmlns:pic="http://schemas.openxmlformats.org/drawingml/2006/picture">
+                  <pic:nvPicPr>
+                    <pic:cNvPr id="1" name=""/>
+                    <pic:cNvPicPr/>
+                  </pic:nvPicPr>
+                  <pic:blipFill>
+                    <a:blip r:embed="rId9" cstate="print">
+                      <a:extLst>
+                        <a:ext uri="{28A0092B-C50C-407E-A947-70E740481C1C}">
+                          <a14:useLocalDpi xmlns:a14="http://schemas.microsoft.com/office/drawing/2010/main" val="0"/>
+                        </a:ext>
+                      </a:extLst>
+                    </a:blip>
+                    <a:stretch>
+                      <a:fillRect/>
+                    </a:stretch>
+                  </pic:blipFill>
+                  <pic:spPr>
+                    <a:xfrm>
+                      <a:off x="0" y="0"/>
+                      <a:ext cx="9839325" cy="6363335"/>
+                    </a:xfrm>
+                    <a:prstGeom prst="rect">
+                      <a:avLst/>
+                    </a:prstGeom>
+                  </pic:spPr>
+                </pic:pic>
+              </a:graphicData>
+            </a:graphic>
+            <wp14:sizeRelH relativeFrom="page">
+              <wp14:pctWidth>0</wp14:pctWidth>
+            </wp14:sizeRelH>
+            <wp14:sizeRelV relativeFrom="page">
+              <wp14:pctHeight>0</wp14:pctHeight>
+            </wp14:sizeRelV>
+          </wp:anchor>
+        </w:drawing>
+      </w:r>
+      <w:r>
+        <w:rPr>
+          <w:rFonts w:eastAsia="맑은 고딕"/>
+          <w:lang w:eastAsia="ko-KR"/>
+        </w:rPr>
+        <w:br w:type="page"/>
+      </w:r>
+    </w:p>
+    <w:p>
+      <w:pPr>
+        <w:pStyle w:val="ListParagraph"/>
+        <w:numPr>
+          <w:ilvl w:val="0"/>
+          <w:numId w:val="1"/>
+        </w:numPr>
+        <w:ind w:leftChars="0"/>
+      </w:pPr>
+      <w:r>
+        <w:rPr>
+          <w:noProof/>
+        </w:rPr>
+        <w:lastRenderedPageBreak/>
+        <w:drawing>
+          <wp:anchor distT="0" distB="0" distL="114300" distR="114300" simplePos="0" relativeHeight="251667456" behindDoc="0" locked="0" layoutInCell="1" allowOverlap="1" wp14:anchorId="563A9511" wp14:editId="20757F4D">
+            <wp:simplePos x="0" y="0"/>
+            <wp:positionH relativeFrom="margin">
+              <wp:align>center</wp:align>
+            </wp:positionH>
+            <wp:positionV relativeFrom="margin">
+              <wp:align>center</wp:align>
+            </wp:positionV>
+            <wp:extent cx="9792335" cy="6553200"/>
+            <wp:effectExtent l="0" t="0" r="0" b="0"/>
+            <wp:wrapSquare wrapText="bothSides"/>
+            <wp:docPr id="2" name="Picture 2" descr="/Users/JulianNguyen/Desktop/Screen Shot 2016-11-13 at 10.56.06 PM.png"/>
+            <wp:cNvGraphicFramePr>
+              <a:graphicFrameLocks xmlns:a="http://schemas.openxmlformats.org/drawingml/2006/main" noChangeAspect="1"/>
+            </wp:cNvGraphicFramePr>
+            <a:graphic xmlns:a="http://schemas.openxmlformats.org/drawingml/2006/main">
+              <a:graphicData uri="http://schemas.openxmlformats.org/drawingml/2006/picture">
+                <pic:pic xmlns:pic="http://schemas.openxmlformats.org/drawingml/2006/picture">
+                  <pic:nvPicPr>
+                    <pic:cNvPr id="0" name="Picture 1" descr="/Users/JulianNguyen/Desktop/Screen Shot 2016-11-13 at 10.56.06 PM.png"/>
+                    <pic:cNvPicPr>
+                      <a:picLocks noChangeAspect="1" noChangeArrowheads="1"/>
+                    </pic:cNvPicPr>
+                  </pic:nvPicPr>
+                  <pic:blipFill>
+                    <a:blip r:embed="rId10">
+                      <a:extLst>
+                        <a:ext uri="{28A0092B-C50C-407E-A947-70E740481C1C}">
+                          <a14:useLocalDpi xmlns:a14="http://schemas.microsoft.com/office/drawing/2010/main" val="0"/>
+                        </a:ext>
+                      </a:extLst>
+                    </a:blip>
+                    <a:srcRect/>
+                    <a:stretch>
+                      <a:fillRect/>
+                    </a:stretch>
+                  </pic:blipFill>
+                  <pic:spPr bwMode="auto">
+                    <a:xfrm>
+                      <a:off x="0" y="0"/>
+                      <a:ext cx="9792335" cy="6553200"/>
+                    </a:xfrm>
+                    <a:prstGeom prst="rect">
+                      <a:avLst/>
+                    </a:prstGeom>
+                    <a:noFill/>
+                    <a:ln>
+                      <a:noFill/>
+                    </a:ln>
+                  </pic:spPr>
+                </pic:pic>
+              </a:graphicData>
+            </a:graphic>
+            <wp14:sizeRelH relativeFrom="page">
+              <wp14:pctWidth>0</wp14:pctWidth>
+            </wp14:sizeRelH>
+            <wp14:sizeRelV relativeFrom="page">
+              <wp14:pctHeight>0</wp14:pctHeight>
+            </wp14:sizeRelV>
+          </wp:anchor>
+        </w:drawing>
+      </w:r>
+    </w:p>
     <w:sectPr>
-      <w:pgSz w:w="12240" w:h="15840"/>
-      <w:pgMar w:top="1440" w:right="1440" w:bottom="1440" w:left="1440" w:header="720" w:footer="720" w:gutter="0"/>
+      <w:pgSz w:w="15840" w:h="12240" w:orient="landscape"/>
+      <w:pgMar w:top="783" w:right="1440" w:bottom="1440" w:left="1440" w:header="720" w:footer="720" w:gutter="0"/>
       <w:cols w:space="720"/>
       <w:docGrid w:linePitch="360"/>
+      <w:printerSettings r:id="rId11"/>
     </w:sectPr>
   </w:body>
 </w:document>
 </file>
 
 <file path=word/numbering.xml><?xml version="1.0" encoding="utf-8"?>
-<w:numbering xmlns:wpc="http://schemas.microsoft.com/office/word/2010/wordprocessingCanvas" xmlns:cx="http://schemas.microsoft.com/office/drawing/2014/chartex" xmlns:cx1="http://schemas.microsoft.com/office/drawing/2015/9/8/chartex" xmlns:cx2="http://schemas.microsoft.com/office/drawing/2015/10/21/chartex" xmlns:cx3="http://schemas.microsoft.com/office/drawing/2016/5/9/chartex" xmlns:cx4="http://schemas.microsoft.com/office/drawing/2016/5/10/chartex" xmlns:cx5="http://schemas.microsoft.com/office/drawing/2016/5/11/chartex" xmlns:mc="http://schemas.openxmlformats.org/markup-compatibility/2006" xmlns:o="urn:schemas-microsoft-com:office:office" xmlns:r="http://schemas.openxmlformats.org/officeDocument/2006/relationships" xmlns:m="http://schemas.openxmlformats.org/officeDocument/2006/math" xmlns:v="urn:schemas-microsoft-com:vml" xmlns:wp14="http://schemas.microsoft.com/office/word/2010/wordprocessingDrawing" xmlns:wp="http://schemas.openxmlformats.org/drawingml/2006/wordprocessingDrawing" xmlns:w10="urn:schemas-microsoft-com:office:word" xmlns:w="http://schemas.openxmlformats.org/wordprocessingml/2006/main" xmlns:w14="http://schemas.microsoft.com/office/word/2010/wordml" xmlns:w15="http://schemas.microsoft.com/office/word/2012/wordml" xmlns:w16se="http://schemas.microsoft.com/office/word/2015/wordml/symex" xmlns:wpg="http://schemas.microsoft.com/office/word/2010/wordprocessingGroup" xmlns:wpi="http://schemas.microsoft.com/office/word/2010/wordprocessingInk" xmlns:wne="http://schemas.microsoft.com/office/word/2006/wordml" xmlns:wps="http://schemas.microsoft.com/office/word/2010/wordprocessingShape" mc:Ignorable="w14 w15 w16se wp14">
-  <w:abstractNum w:abstractNumId="0" w15:restartNumberingAfterBreak="0">
+<w:numbering xmlns:wpc="http://schemas.microsoft.com/office/word/2010/wordprocessingCanvas" xmlns:mo="http://schemas.microsoft.com/office/mac/office/2008/main" xmlns:mc="http://schemas.openxmlformats.org/markup-compatibility/2006" xmlns:mv="urn:schemas-microsoft-com:mac:vml" xmlns:o="urn:schemas-microsoft-com:office:office" xmlns:r="http://schemas.openxmlformats.org/officeDocument/2006/relationships" xmlns:m="http://schemas.openxmlformats.org/officeDocument/2006/math" xmlns:v="urn:schemas-microsoft-com:vml" xmlns:wp14="http://schemas.microsoft.com/office/word/2010/wordprocessingDrawing" xmlns:wp="http://schemas.openxmlformats.org/drawingml/2006/wordprocessingDrawing" xmlns:w10="urn:schemas-microsoft-com:office:word" xmlns:w="http://schemas.openxmlformats.org/wordprocessingml/2006/main" xmlns:w14="http://schemas.microsoft.com/office/word/2010/wordml" xmlns:w15="http://schemas.microsoft.com/office/word/2012/wordml" xmlns:wpg="http://schemas.microsoft.com/office/word/2010/wordprocessingGroup" xmlns:wpi="http://schemas.microsoft.com/office/word/2010/wordprocessingInk" xmlns:wne="http://schemas.microsoft.com/office/word/2006/wordml" xmlns:wps="http://schemas.microsoft.com/office/word/2010/wordprocessingShape" mc:Ignorable="w14 w15 wp14">
+  <w:abstractNum w:abstractNumId="0">
     <w:nsid w:val="4AB954D0"/>
     <w:multiLevelType w:val="hybridMultilevel"/>
     <w:tmpl w:val="D646C95E"/>
@@ -881,7 +807,7 @@
 </file>
 
 <file path=word/styles.xml><?xml version="1.0" encoding="utf-8"?>
-<w:styles xmlns:mc="http://schemas.openxmlformats.org/markup-compatibility/2006" xmlns:r="http://schemas.openxmlformats.org/officeDocument/2006/relationships" xmlns:w="http://schemas.openxmlformats.org/wordprocessingml/2006/main" xmlns:w14="http://schemas.microsoft.com/office/word/2010/wordml" xmlns:w15="http://schemas.microsoft.com/office/word/2012/wordml" xmlns:w16se="http://schemas.microsoft.com/office/word/2015/wordml/symex" mc:Ignorable="w14 w15 w16se">
+<w:styles xmlns:mc="http://schemas.openxmlformats.org/markup-compatibility/2006" xmlns:r="http://schemas.openxmlformats.org/officeDocument/2006/relationships" xmlns:w="http://schemas.openxmlformats.org/wordprocessingml/2006/main" xmlns:w14="http://schemas.microsoft.com/office/word/2010/wordml" xmlns:w15="http://schemas.microsoft.com/office/word/2012/wordml" mc:Ignorable="w14 w15">
   <w:docDefaults>
     <w:rPrDefault>
       <w:rPr>
@@ -897,7 +823,7 @@
       </w:pPr>
     </w:pPrDefault>
   </w:docDefaults>
-  <w:latentStyles w:defLockedState="0" w:defUIPriority="99" w:defSemiHidden="0" w:defUnhideWhenUsed="0" w:defQFormat="0" w:count="374">
+  <w:latentStyles w:defLockedState="0" w:defUIPriority="99" w:defSemiHidden="0" w:defUnhideWhenUsed="0" w:defQFormat="0" w:count="382">
     <w:lsdException w:name="Normal" w:uiPriority="0" w:qFormat="1"/>
     <w:lsdException w:name="heading 1" w:uiPriority="9" w:qFormat="1"/>
     <w:lsdException w:name="heading 2" w:semiHidden="1" w:uiPriority="9" w:unhideWhenUsed="1" w:qFormat="1"/>
@@ -1003,6 +929,7 @@
     <w:lsdException w:name="HTML Sample" w:semiHidden="1" w:unhideWhenUsed="1"/>
     <w:lsdException w:name="HTML Typewriter" w:semiHidden="1" w:unhideWhenUsed="1"/>
     <w:lsdException w:name="HTML Variable" w:semiHidden="1" w:unhideWhenUsed="1"/>
+    <w:lsdException w:name="Normal Table" w:semiHidden="1" w:unhideWhenUsed="1"/>
     <w:lsdException w:name="annotation subject" w:semiHidden="1" w:unhideWhenUsed="1"/>
     <w:lsdException w:name="No List" w:semiHidden="1" w:unhideWhenUsed="1"/>
     <w:lsdException w:name="Outline List 1" w:semiHidden="1" w:unhideWhenUsed="1"/>
@@ -1047,6 +974,7 @@
     <w:lsdException w:name="Table Professional" w:semiHidden="1" w:unhideWhenUsed="1"/>
     <w:lsdException w:name="Table Subtle 1" w:semiHidden="1" w:unhideWhenUsed="1"/>
     <w:lsdException w:name="Table Subtle 2" w:semiHidden="1" w:unhideWhenUsed="1"/>
+    <w:lsdException w:name="Table Web 1" w:semiHidden="1" w:unhideWhenUsed="1"/>
     <w:lsdException w:name="Table Web 2" w:semiHidden="1" w:unhideWhenUsed="1"/>
     <w:lsdException w:name="Table Web 3" w:semiHidden="1" w:unhideWhenUsed="1"/>
     <w:lsdException w:name="Balloon Text" w:semiHidden="1" w:unhideWhenUsed="1"/>
@@ -1269,7 +1197,6 @@
     <w:lsdException w:name="List Table 7 Colorful Accent 6" w:uiPriority="52"/>
     <w:lsdException w:name="Mention" w:semiHidden="1" w:unhideWhenUsed="1"/>
     <w:lsdException w:name="Smart Hyperlink" w:semiHidden="1" w:unhideWhenUsed="1"/>
-    <w:lsdException w:name="Hashtag" w:semiHidden="1" w:unhideWhenUsed="1"/>
   </w:latentStyles>
   <w:style w:type="paragraph" w:default="1" w:styleId="Normal">
     <w:name w:val="Normal"/>
@@ -1331,7 +1258,7 @@
           <inkml:channelProperty channel="F" name="resolution" value="0" units="1/dev"/>
         </inkml:channelProperties>
       </inkml:inkSource>
-      <inkml:timestamp xml:id="ts0" timeString="2016-11-14T22:39:09.528"/>
+      <inkml:timestamp xml:id="ts0" timeString="2016-11-14T22:39:09.527"/>
     </inkml:context>
     <inkml:brush xml:id="br0">
       <inkml:brushProperty name="width" value="0.03333" units="cm"/>

</xml_diff>